<commit_message>
updated with more docker commands
</commit_message>
<xml_diff>
--- a/Work+Assignment+20-04-2024.docx
+++ b/Work+Assignment+20-04-2024.docx
@@ -3764,8 +3764,6 @@
           </wp:inline>
         </w:drawing>
       </w:r>
-      <w:bookmarkStart w:id="0" w:name="_GoBack"/>
-      <w:bookmarkEnd w:id="0"/>
     </w:p>
     <w:p>
       <w:pPr>
@@ -3989,6 +3987,117 @@
     </w:p>
     <w:p>
       <w:pPr>
+        <w:pStyle w:val="ListParagraph"/>
+        <w:rPr>
+          <w:lang w:val="en-GB"/>
+        </w:rPr>
+      </w:pPr>
+    </w:p>
+    <w:p>
+      <w:pPr>
+        <w:pStyle w:val="Heading2"/>
+        <w:numPr>
+          <w:ilvl w:val="0"/>
+          <w:numId w:val="14"/>
+        </w:numPr>
+        <w:rPr>
+          <w:lang w:val="en-GB"/>
+        </w:rPr>
+      </w:pPr>
+      <w:r>
+        <w:rPr>
+          <w:lang w:val="en-GB"/>
+        </w:rPr>
+        <w:t>To view container logs</w:t>
+      </w:r>
+      <w:r>
+        <w:rPr>
+          <w:lang w:val="en-GB"/>
+        </w:rPr>
+        <w:t xml:space="preserve"> &gt;&gt; docker logs </w:t>
+      </w:r>
+      <w:proofErr w:type="spellStart"/>
+      <w:r>
+        <w:rPr>
+          <w:lang w:val="en-GB"/>
+        </w:rPr>
+        <w:t>container_id</w:t>
+      </w:r>
+      <w:proofErr w:type="spellEnd"/>
+    </w:p>
+    <w:p>
+      <w:pPr>
+        <w:rPr>
+          <w:lang w:val="en-GB"/>
+        </w:rPr>
+      </w:pPr>
+    </w:p>
+    <w:p>
+      <w:pPr>
+        <w:rPr>
+          <w:lang w:val="en-GB"/>
+        </w:rPr>
+      </w:pPr>
+      <w:r>
+        <w:rPr>
+          <w:noProof/>
+          <w:lang w:val="en-GB"/>
+        </w:rPr>
+        <w:lastRenderedPageBreak/>
+        <w:drawing>
+          <wp:inline distT="0" distB="0" distL="0" distR="0" wp14:anchorId="65CAE8EE" wp14:editId="11FF94CB">
+            <wp:extent cx="5727700" cy="2414270"/>
+            <wp:effectExtent l="0" t="0" r="6350" b="5080"/>
+            <wp:docPr id="21" name="Picture 21"/>
+            <wp:cNvGraphicFramePr>
+              <a:graphicFrameLocks xmlns:a="http://schemas.openxmlformats.org/drawingml/2006/main" noChangeAspect="1"/>
+            </wp:cNvGraphicFramePr>
+            <a:graphic xmlns:a="http://schemas.openxmlformats.org/drawingml/2006/main">
+              <a:graphicData uri="http://schemas.openxmlformats.org/drawingml/2006/picture">
+                <pic:pic xmlns:pic="http://schemas.openxmlformats.org/drawingml/2006/picture">
+                  <pic:nvPicPr>
+                    <pic:cNvPr id="0" name="Picture 1"/>
+                    <pic:cNvPicPr>
+                      <a:picLocks noChangeAspect="1" noChangeArrowheads="1"/>
+                    </pic:cNvPicPr>
+                  </pic:nvPicPr>
+                  <pic:blipFill>
+                    <a:blip r:embed="rId37">
+                      <a:extLst>
+                        <a:ext uri="{28A0092B-C50C-407E-A947-70E740481C1C}">
+                          <a14:useLocalDpi xmlns:a14="http://schemas.microsoft.com/office/drawing/2010/main" val="0"/>
+                        </a:ext>
+                      </a:extLst>
+                    </a:blip>
+                    <a:srcRect/>
+                    <a:stretch>
+                      <a:fillRect/>
+                    </a:stretch>
+                  </pic:blipFill>
+                  <pic:spPr bwMode="auto">
+                    <a:xfrm>
+                      <a:off x="0" y="0"/>
+                      <a:ext cx="5727700" cy="2414270"/>
+                    </a:xfrm>
+                    <a:prstGeom prst="rect">
+                      <a:avLst/>
+                    </a:prstGeom>
+                    <a:noFill/>
+                    <a:ln>
+                      <a:noFill/>
+                    </a:ln>
+                  </pic:spPr>
+                </pic:pic>
+              </a:graphicData>
+            </a:graphic>
+          </wp:inline>
+        </w:drawing>
+      </w:r>
+      <w:bookmarkStart w:id="0" w:name="_GoBack"/>
+      <w:bookmarkEnd w:id="0"/>
+    </w:p>
+    <w:p>
+      <w:pPr>
         <w:pStyle w:val="Heading1"/>
         <w:rPr>
           <w:lang w:val="en-GB"/>
@@ -4049,7 +4158,6 @@
         <w:rPr>
           <w:noProof/>
         </w:rPr>
-        <w:lastRenderedPageBreak/>
         <w:drawing>
           <wp:inline distT="0" distB="0" distL="0" distR="0" wp14:anchorId="37C0934B" wp14:editId="2891ACFD">
             <wp:extent cx="7897930" cy="659765"/>
@@ -4066,7 +4174,7 @@
                     <pic:cNvPicPr/>
                   </pic:nvPicPr>
                   <pic:blipFill>
-                    <a:blip r:embed="rId37"/>
+                    <a:blip r:embed="rId38"/>
                     <a:stretch>
                       <a:fillRect/>
                     </a:stretch>
@@ -4419,7 +4527,7 @@
                     <pic:cNvPicPr/>
                   </pic:nvPicPr>
                   <pic:blipFill>
-                    <a:blip r:embed="rId38"/>
+                    <a:blip r:embed="rId39"/>
                     <a:stretch>
                       <a:fillRect/>
                     </a:stretch>

</xml_diff>